<commit_message>
Enhancement in Log in
</commit_message>
<xml_diff>
--- a/CONTACT-MANAGEMENT-SYSTEM.docx
+++ b/CONTACT-MANAGEMENT-SYSTEM.docx
@@ -2143,7 +2143,7 @@
               </wp:inline>
             </w:drawing>
           </mc:Choice>
-          <mc:Fallback xmlns:sl="http://schemas.openxmlformats.org/schemaLibrary/2006/main" xmlns:a="http://schemas.openxmlformats.org/drawingml/2006/main" xmlns:pic="http://schemas.openxmlformats.org/drawingml/2006/picture" xmlns:c="http://schemas.openxmlformats.org/drawingml/2006/chart" xmlns:lc="http://schemas.openxmlformats.org/drawingml/2006/lockedCanvas" xmlns:dgm="http://schemas.openxmlformats.org/drawingml/2006/diagram">
+          <mc:Fallback xmlns:dgm="http://schemas.openxmlformats.org/drawingml/2006/diagram" xmlns:lc="http://schemas.openxmlformats.org/drawingml/2006/lockedCanvas" xmlns:c="http://schemas.openxmlformats.org/drawingml/2006/chart" xmlns:pic="http://schemas.openxmlformats.org/drawingml/2006/picture" xmlns:a="http://schemas.openxmlformats.org/drawingml/2006/main" xmlns:sl="http://schemas.openxmlformats.org/schemaLibrary/2006/main">
             <w:drawing>
               <wp:inline distB="114300" distT="114300" distL="114300" distR="114300">
                 <wp:extent cx="2447925" cy="19351"/>
@@ -2751,7 +2751,7 @@
               </wp:anchor>
             </w:drawing>
           </mc:Choice>
-          <mc:Fallback xmlns:sl="http://schemas.openxmlformats.org/schemaLibrary/2006/main" xmlns:a="http://schemas.openxmlformats.org/drawingml/2006/main" xmlns:pic="http://schemas.openxmlformats.org/drawingml/2006/picture" xmlns:c="http://schemas.openxmlformats.org/drawingml/2006/chart" xmlns:lc="http://schemas.openxmlformats.org/drawingml/2006/lockedCanvas" xmlns:dgm="http://schemas.openxmlformats.org/drawingml/2006/diagram">
+          <mc:Fallback xmlns:dgm="http://schemas.openxmlformats.org/drawingml/2006/diagram" xmlns:lc="http://schemas.openxmlformats.org/drawingml/2006/lockedCanvas" xmlns:c="http://schemas.openxmlformats.org/drawingml/2006/chart" xmlns:pic="http://schemas.openxmlformats.org/drawingml/2006/picture" xmlns:a="http://schemas.openxmlformats.org/drawingml/2006/main" xmlns:sl="http://schemas.openxmlformats.org/schemaLibrary/2006/main">
             <w:drawing>
               <wp:anchor allowOverlap="1" behindDoc="0" distB="0" distT="0" distL="114300" distR="114300" hidden="0" layoutInCell="1" locked="0" relativeHeight="0" simplePos="0">
                 <wp:simplePos x="0" y="0"/>
@@ -2845,7 +2845,7 @@
               </wp:anchor>
             </w:drawing>
           </mc:Choice>
-          <mc:Fallback xmlns:sl="http://schemas.openxmlformats.org/schemaLibrary/2006/main" xmlns:a="http://schemas.openxmlformats.org/drawingml/2006/main" xmlns:pic="http://schemas.openxmlformats.org/drawingml/2006/picture" xmlns:c="http://schemas.openxmlformats.org/drawingml/2006/chart" xmlns:lc="http://schemas.openxmlformats.org/drawingml/2006/lockedCanvas" xmlns:dgm="http://schemas.openxmlformats.org/drawingml/2006/diagram">
+          <mc:Fallback xmlns:dgm="http://schemas.openxmlformats.org/drawingml/2006/diagram" xmlns:lc="http://schemas.openxmlformats.org/drawingml/2006/lockedCanvas" xmlns:c="http://schemas.openxmlformats.org/drawingml/2006/chart" xmlns:pic="http://schemas.openxmlformats.org/drawingml/2006/picture" xmlns:a="http://schemas.openxmlformats.org/drawingml/2006/main" xmlns:sl="http://schemas.openxmlformats.org/schemaLibrary/2006/main">
             <w:drawing>
               <wp:anchor allowOverlap="1" behindDoc="0" distB="0" distT="0" distL="114300" distR="114300" hidden="0" layoutInCell="1" locked="0" relativeHeight="0" simplePos="0">
                 <wp:simplePos x="0" y="0"/>
@@ -14738,7 +14738,7 @@
           <w:noProof/>
         </w:rPr>
         <w:drawing>
-          <wp:inline distT="0" distB="0" distL="0" distR="0" wp14:anchorId="27C6AD24" wp14:editId="0896EBBF">
+          <wp:inline distT="0" distB="0" distL="0" distR="0" wp14:anchorId="27C6AD24" wp14:editId="7509921F">
             <wp:extent cx="5943600" cy="2994025"/>
             <wp:effectExtent l="0" t="0" r="0" b="0"/>
             <wp:docPr id="141783127" name="Picture 1" descr="A screen shot of a computer&#10;&#10;Description automatically generated"/>

</xml_diff>

<commit_message>
References was added to doc
</commit_message>
<xml_diff>
--- a/CONTACT-MANAGEMENT-SYSTEM.docx
+++ b/CONTACT-MANAGEMENT-SYSTEM.docx
@@ -91,7 +91,7 @@
                     <pic:cNvPicPr preferRelativeResize="0"/>
                   </pic:nvPicPr>
                   <pic:blipFill>
-                    <a:blip r:embed="rId8"/>
+                    <a:blip r:embed="rId9"/>
                     <a:srcRect/>
                     <a:stretch>
                       <a:fillRect/>
@@ -491,7 +491,6 @@
           </w:tcPr>
           <w:p>
             <w:pPr>
-              <w:jc w:val="right"/>
               <w:rPr>
                 <w:rFonts w:ascii="Times New Roman" w:eastAsia="Times New Roman" w:hAnsi="Times New Roman" w:cs="Times New Roman"/>
                 <w:b/>
@@ -1075,8 +1074,8 @@
           <w:szCs w:val="24"/>
         </w:rPr>
         <w:sectPr>
-          <w:headerReference w:type="default" r:id="rId9"/>
-          <w:footerReference w:type="default" r:id="rId10"/>
+          <w:headerReference w:type="default" r:id="rId10"/>
+          <w:footerReference w:type="default" r:id="rId11"/>
           <w:pgSz w:w="12240" w:h="15840"/>
           <w:pgMar w:top="1435" w:right="1440" w:bottom="431" w:left="1440" w:header="0" w:footer="0" w:gutter="0"/>
           <w:pgNumType w:start="1"/>
@@ -1151,7 +1150,7 @@
                     <pic:cNvPicPr preferRelativeResize="0"/>
                   </pic:nvPicPr>
                   <pic:blipFill>
-                    <a:blip r:embed="rId11"/>
+                    <a:blip r:embed="rId12"/>
                     <a:srcRect/>
                     <a:stretch>
                       <a:fillRect/>
@@ -1199,7 +1198,7 @@
                     <pic:cNvPicPr preferRelativeResize="0"/>
                   </pic:nvPicPr>
                   <pic:blipFill>
-                    <a:blip r:embed="rId12"/>
+                    <a:blip r:embed="rId13"/>
                     <a:srcRect/>
                     <a:stretch>
                       <a:fillRect/>
@@ -2223,7 +2222,7 @@
               </wp:inline>
             </w:drawing>
           </mc:Choice>
-          <mc:Fallback xmlns:dgm="http://schemas.openxmlformats.org/drawingml/2006/diagram" xmlns:lc="http://schemas.openxmlformats.org/drawingml/2006/lockedCanvas" xmlns:c="http://schemas.openxmlformats.org/drawingml/2006/chart" xmlns:pic="http://schemas.openxmlformats.org/drawingml/2006/picture" xmlns:a="http://schemas.openxmlformats.org/drawingml/2006/main" xmlns:sl="http://schemas.openxmlformats.org/schemaLibrary/2006/main">
+          <mc:Fallback xmlns:sl="http://schemas.openxmlformats.org/schemaLibrary/2006/main" xmlns:a="http://schemas.openxmlformats.org/drawingml/2006/main" xmlns:pic="http://schemas.openxmlformats.org/drawingml/2006/picture" xmlns:c="http://schemas.openxmlformats.org/drawingml/2006/chart" xmlns:lc="http://schemas.openxmlformats.org/drawingml/2006/lockedCanvas" xmlns:dgm="http://schemas.openxmlformats.org/drawingml/2006/diagram">
             <w:drawing>
               <wp:inline distB="114300" distT="114300" distL="114300" distR="114300">
                 <wp:extent cx="2447925" cy="19351"/>
@@ -2237,7 +2236,7 @@
                         <pic:cNvPicPr preferRelativeResize="0"/>
                       </pic:nvPicPr>
                       <pic:blipFill>
-                        <a:blip r:embed="rId13"/>
+                        <a:blip r:embed="rId14"/>
                         <a:srcRect/>
                         <a:stretch>
                           <a:fillRect/>
@@ -2782,7 +2781,7 @@
               </wp:anchor>
             </w:drawing>
           </mc:Choice>
-          <mc:Fallback xmlns:dgm="http://schemas.openxmlformats.org/drawingml/2006/diagram" xmlns:lc="http://schemas.openxmlformats.org/drawingml/2006/lockedCanvas" xmlns:c="http://schemas.openxmlformats.org/drawingml/2006/chart" xmlns:pic="http://schemas.openxmlformats.org/drawingml/2006/picture" xmlns:a="http://schemas.openxmlformats.org/drawingml/2006/main" xmlns:sl="http://schemas.openxmlformats.org/schemaLibrary/2006/main">
+          <mc:Fallback xmlns:sl="http://schemas.openxmlformats.org/schemaLibrary/2006/main" xmlns:a="http://schemas.openxmlformats.org/drawingml/2006/main" xmlns:pic="http://schemas.openxmlformats.org/drawingml/2006/picture" xmlns:c="http://schemas.openxmlformats.org/drawingml/2006/chart" xmlns:lc="http://schemas.openxmlformats.org/drawingml/2006/lockedCanvas" xmlns:dgm="http://schemas.openxmlformats.org/drawingml/2006/diagram">
             <w:drawing>
               <wp:anchor allowOverlap="1" behindDoc="0" distB="0" distT="0" distL="114300" distR="114300" hidden="0" layoutInCell="1" locked="0" relativeHeight="0" simplePos="0">
                 <wp:simplePos x="0" y="0"/>
@@ -2804,7 +2803,7 @@
                         <pic:cNvPicPr preferRelativeResize="0"/>
                       </pic:nvPicPr>
                       <pic:blipFill>
-                        <a:blip r:embed="rId14"/>
+                        <a:blip r:embed="rId15"/>
                         <a:srcRect/>
                         <a:stretch>
                           <a:fillRect/>
@@ -2876,7 +2875,7 @@
               </wp:anchor>
             </w:drawing>
           </mc:Choice>
-          <mc:Fallback xmlns:dgm="http://schemas.openxmlformats.org/drawingml/2006/diagram" xmlns:lc="http://schemas.openxmlformats.org/drawingml/2006/lockedCanvas" xmlns:c="http://schemas.openxmlformats.org/drawingml/2006/chart" xmlns:pic="http://schemas.openxmlformats.org/drawingml/2006/picture" xmlns:a="http://schemas.openxmlformats.org/drawingml/2006/main" xmlns:sl="http://schemas.openxmlformats.org/schemaLibrary/2006/main">
+          <mc:Fallback xmlns:sl="http://schemas.openxmlformats.org/schemaLibrary/2006/main" xmlns:a="http://schemas.openxmlformats.org/drawingml/2006/main" xmlns:pic="http://schemas.openxmlformats.org/drawingml/2006/picture" xmlns:c="http://schemas.openxmlformats.org/drawingml/2006/chart" xmlns:lc="http://schemas.openxmlformats.org/drawingml/2006/lockedCanvas" xmlns:dgm="http://schemas.openxmlformats.org/drawingml/2006/diagram">
             <w:drawing>
               <wp:anchor allowOverlap="1" behindDoc="0" distB="0" distT="0" distL="114300" distR="114300" hidden="0" layoutInCell="1" locked="0" relativeHeight="0" simplePos="0">
                 <wp:simplePos x="0" y="0"/>
@@ -2898,7 +2897,7 @@
                         <pic:cNvPicPr preferRelativeResize="0"/>
                       </pic:nvPicPr>
                       <pic:blipFill>
-                        <a:blip r:embed="rId15"/>
+                        <a:blip r:embed="rId16"/>
                         <a:srcRect/>
                         <a:stretch>
                           <a:fillRect/>
@@ -7170,7 +7169,19 @@
               <w:rPr>
                 <w:rStyle w:val="Hyperlink"/>
               </w:rPr>
-              <w:t>4.1 Requirements</w:t>
+              <w:t>4.1 Require</w:t>
+            </w:r>
+            <w:r>
+              <w:rPr>
+                <w:rStyle w:val="Hyperlink"/>
+              </w:rPr>
+              <w:t>m</w:t>
+            </w:r>
+            <w:r>
+              <w:rPr>
+                <w:rStyle w:val="Hyperlink"/>
+              </w:rPr>
+              <w:t>ents</w:t>
             </w:r>
             <w:r>
               <w:rPr>
@@ -10887,8 +10898,8 @@
     <w:p>
       <w:pPr>
         <w:sectPr>
-          <w:headerReference w:type="default" r:id="rId16"/>
-          <w:footerReference w:type="default" r:id="rId17"/>
+          <w:headerReference w:type="default" r:id="rId17"/>
+          <w:footerReference w:type="default" r:id="rId18"/>
           <w:pgSz w:w="12240" w:h="15840"/>
           <w:pgMar w:top="1435" w:right="1440" w:bottom="431" w:left="1440" w:header="0" w:footer="0" w:gutter="0"/>
           <w:pgNumType w:start="1"/>
@@ -12909,7 +12920,7 @@
                     <pic:cNvPicPr preferRelativeResize="0"/>
                   </pic:nvPicPr>
                   <pic:blipFill>
-                    <a:blip r:embed="rId18"/>
+                    <a:blip r:embed="rId19"/>
                     <a:srcRect/>
                     <a:stretch>
                       <a:fillRect/>
@@ -13444,7 +13455,7 @@
                     <pic:cNvPicPr preferRelativeResize="0"/>
                   </pic:nvPicPr>
                   <pic:blipFill>
-                    <a:blip r:embed="rId19"/>
+                    <a:blip r:embed="rId20"/>
                     <a:srcRect/>
                     <a:stretch>
                       <a:fillRect/>
@@ -14860,7 +14871,7 @@
                     <pic:cNvPicPr/>
                   </pic:nvPicPr>
                   <pic:blipFill>
-                    <a:blip r:embed="rId20">
+                    <a:blip r:embed="rId21">
                       <a:extLst>
                         <a:ext uri="{28A0092B-C50C-407E-A947-70E740481C1C}">
                           <a14:useLocalDpi xmlns:a14="http://schemas.microsoft.com/office/drawing/2010/main" val="0"/>
@@ -14947,7 +14958,7 @@
                     <pic:cNvPicPr/>
                   </pic:nvPicPr>
                   <pic:blipFill>
-                    <a:blip r:embed="rId21">
+                    <a:blip r:embed="rId22">
                       <a:extLst>
                         <a:ext uri="{28A0092B-C50C-407E-A947-70E740481C1C}">
                           <a14:useLocalDpi xmlns:a14="http://schemas.microsoft.com/office/drawing/2010/main" val="0"/>
@@ -15025,7 +15036,7 @@
                     <pic:cNvPicPr/>
                   </pic:nvPicPr>
                   <pic:blipFill>
-                    <a:blip r:embed="rId22">
+                    <a:blip r:embed="rId23">
                       <a:extLst>
                         <a:ext uri="{28A0092B-C50C-407E-A947-70E740481C1C}">
                           <a14:useLocalDpi xmlns:a14="http://schemas.microsoft.com/office/drawing/2010/main" val="0"/>
@@ -15103,7 +15114,7 @@
                     <pic:cNvPicPr/>
                   </pic:nvPicPr>
                   <pic:blipFill>
-                    <a:blip r:embed="rId23">
+                    <a:blip r:embed="rId24">
                       <a:extLst>
                         <a:ext uri="{28A0092B-C50C-407E-A947-70E740481C1C}">
                           <a14:useLocalDpi xmlns:a14="http://schemas.microsoft.com/office/drawing/2010/main" val="0"/>
@@ -15195,7 +15206,7 @@
                     <pic:cNvPicPr/>
                   </pic:nvPicPr>
                   <pic:blipFill>
-                    <a:blip r:embed="rId24">
+                    <a:blip r:embed="rId25">
                       <a:extLst>
                         <a:ext uri="{28A0092B-C50C-407E-A947-70E740481C1C}">
                           <a14:useLocalDpi xmlns:a14="http://schemas.microsoft.com/office/drawing/2010/main" val="0"/>
@@ -15264,7 +15275,7 @@
                     <pic:cNvPicPr/>
                   </pic:nvPicPr>
                   <pic:blipFill>
-                    <a:blip r:embed="rId25">
+                    <a:blip r:embed="rId26">
                       <a:extLst>
                         <a:ext uri="{28A0092B-C50C-407E-A947-70E740481C1C}">
                           <a14:useLocalDpi xmlns:a14="http://schemas.microsoft.com/office/drawing/2010/main" val="0"/>
@@ -15417,7 +15428,7 @@
                     <pic:cNvPicPr/>
                   </pic:nvPicPr>
                   <pic:blipFill>
-                    <a:blip r:embed="rId26">
+                    <a:blip r:embed="rId27">
                       <a:extLst>
                         <a:ext uri="{28A0092B-C50C-407E-A947-70E740481C1C}">
                           <a14:useLocalDpi xmlns:a14="http://schemas.microsoft.com/office/drawing/2010/main" val="0"/>
@@ -15499,7 +15510,7 @@
                     <pic:cNvPicPr/>
                   </pic:nvPicPr>
                   <pic:blipFill>
-                    <a:blip r:embed="rId27">
+                    <a:blip r:embed="rId28">
                       <a:extLst>
                         <a:ext uri="{28A0092B-C50C-407E-A947-70E740481C1C}">
                           <a14:useLocalDpi xmlns:a14="http://schemas.microsoft.com/office/drawing/2010/main" val="0"/>
@@ -15571,7 +15582,7 @@
                     <pic:cNvPicPr/>
                   </pic:nvPicPr>
                   <pic:blipFill>
-                    <a:blip r:embed="rId28">
+                    <a:blip r:embed="rId29">
                       <a:extLst>
                         <a:ext uri="{28A0092B-C50C-407E-A947-70E740481C1C}">
                           <a14:useLocalDpi xmlns:a14="http://schemas.microsoft.com/office/drawing/2010/main" val="0"/>
@@ -19268,230 +19279,342 @@
     </w:p>
     <w:p>
       <w:pPr>
+        <w:pStyle w:val="ListParagraph"/>
         <w:numPr>
-          <w:ilvl w:val="0"/>
-          <w:numId w:val="25"/>
+          <w:ilvl w:val="3"/>
+          <w:numId w:val="28"/>
         </w:numPr>
         <w:tabs>
           <w:tab w:val="left" w:pos="720"/>
         </w:tabs>
         <w:spacing w:line="360" w:lineRule="auto"/>
-        <w:ind w:left="720" w:hanging="360"/>
-        <w:rPr>
-          <w:rFonts w:ascii="Times New Roman" w:eastAsia="Times New Roman" w:hAnsi="Times New Roman" w:cs="Times New Roman"/>
-          <w:sz w:val="24"/>
-          <w:szCs w:val="24"/>
-        </w:rPr>
-      </w:pPr>
-      <w:r>
-        <w:rPr>
-          <w:rFonts w:ascii="Times New Roman" w:eastAsia="Times New Roman" w:hAnsi="Times New Roman" w:cs="Times New Roman"/>
-          <w:sz w:val="24"/>
-          <w:szCs w:val="24"/>
-        </w:rPr>
-        <w:t>V</w:t>
-      </w:r>
-      <w:r>
-        <w:rPr>
-          <w:rFonts w:ascii="Times New Roman" w:eastAsia="Times New Roman" w:hAnsi="Times New Roman" w:cs="Times New Roman"/>
-          <w:sz w:val="24"/>
-          <w:szCs w:val="24"/>
-        </w:rPr>
-        <w:t>aluable insights and mentorship, guidance and feedback from Seniors, Friends and Teachers</w:t>
-      </w:r>
-    </w:p>
-    <w:p>
-      <w:pPr>
+        <w:ind w:left="-142" w:hanging="284"/>
+        <w:rPr>
+          <w:rFonts w:ascii="Times New Roman" w:eastAsia="Times New Roman" w:hAnsi="Times New Roman"/>
+          <w:color w:val="0563C1"/>
+          <w:sz w:val="24"/>
+          <w:szCs w:val="24"/>
+          <w:u w:val="single"/>
+        </w:rPr>
+      </w:pPr>
+      <w:r>
+        <w:rPr>
+          <w:rFonts w:ascii="Times New Roman" w:eastAsia="Times New Roman" w:hAnsi="Times New Roman"/>
+          <w:color w:val="0563C1"/>
+          <w:sz w:val="24"/>
+          <w:szCs w:val="24"/>
+          <w:u w:val="single"/>
+        </w:rPr>
+        <w:t>(</w:t>
+      </w:r>
+      <w:proofErr w:type="spellStart"/>
+      <w:r>
+        <w:rPr>
+          <w:rFonts w:ascii="Times New Roman" w:eastAsia="Times New Roman" w:hAnsi="Times New Roman"/>
+          <w:color w:val="0563C1"/>
+          <w:sz w:val="24"/>
+          <w:szCs w:val="24"/>
+          <w:u w:val="single"/>
+        </w:rPr>
+        <w:t>Balagurusamy</w:t>
+      </w:r>
+      <w:proofErr w:type="spellEnd"/>
+      <w:r>
+        <w:rPr>
+          <w:rFonts w:ascii="Times New Roman" w:eastAsia="Times New Roman" w:hAnsi="Times New Roman"/>
+          <w:color w:val="0563C1"/>
+          <w:sz w:val="24"/>
+          <w:szCs w:val="24"/>
+          <w:u w:val="single"/>
+        </w:rPr>
+        <w:t xml:space="preserve">)"Programming with c, </w:t>
+      </w:r>
+      <w:proofErr w:type="spellStart"/>
+      <w:r>
+        <w:rPr>
+          <w:rFonts w:ascii="Times New Roman" w:eastAsia="Times New Roman" w:hAnsi="Times New Roman"/>
+          <w:color w:val="0563C1"/>
+          <w:sz w:val="24"/>
+          <w:szCs w:val="24"/>
+          <w:u w:val="single"/>
+        </w:rPr>
+        <w:t>TataMc</w:t>
+      </w:r>
+      <w:proofErr w:type="spellEnd"/>
+      <w:r>
+        <w:rPr>
+          <w:rFonts w:ascii="Times New Roman" w:eastAsia="Times New Roman" w:hAnsi="Times New Roman"/>
+          <w:color w:val="0563C1"/>
+          <w:sz w:val="24"/>
+          <w:szCs w:val="24"/>
+          <w:u w:val="single"/>
+        </w:rPr>
+        <w:t xml:space="preserve"> Graw-Hill publishing.</w:t>
+      </w:r>
+    </w:p>
+    <w:p>
+      <w:pPr>
+        <w:pStyle w:val="ListParagraph"/>
         <w:numPr>
-          <w:ilvl w:val="0"/>
-          <w:numId w:val="25"/>
+          <w:ilvl w:val="3"/>
+          <w:numId w:val="28"/>
         </w:numPr>
         <w:tabs>
           <w:tab w:val="left" w:pos="720"/>
         </w:tabs>
         <w:spacing w:line="360" w:lineRule="auto"/>
-        <w:ind w:left="720" w:hanging="360"/>
-        <w:rPr>
-          <w:rFonts w:ascii="Times New Roman" w:eastAsia="Times New Roman" w:hAnsi="Times New Roman" w:cs="Times New Roman"/>
+        <w:ind w:left="-142" w:hanging="284"/>
+        <w:rPr>
+          <w:rFonts w:ascii="Times New Roman" w:eastAsia="Times New Roman" w:hAnsi="Times New Roman"/>
           <w:color w:val="0563C1"/>
           <w:sz w:val="24"/>
           <w:szCs w:val="24"/>
           <w:u w:val="single"/>
         </w:rPr>
       </w:pPr>
-      <w:r>
-        <w:rPr>
-          <w:rFonts w:ascii="Times New Roman" w:eastAsia="Times New Roman" w:hAnsi="Times New Roman" w:cs="Times New Roman"/>
+      <w:sdt>
+        <w:sdtPr>
+          <w:rPr>
+            <w:rFonts w:ascii="Times New Roman" w:eastAsia="Times New Roman" w:hAnsi="Times New Roman"/>
+            <w:color w:val="0563C1"/>
+            <w:sz w:val="24"/>
+            <w:szCs w:val="24"/>
+            <w:u w:val="single"/>
+          </w:rPr>
+          <w:id w:val="-538966912"/>
+          <w:citation/>
+        </w:sdtPr>
+        <w:sdtContent>
+          <w:r>
+            <w:rPr>
+              <w:rFonts w:ascii="Times New Roman" w:eastAsia="Times New Roman" w:hAnsi="Times New Roman"/>
+              <w:color w:val="0563C1"/>
+              <w:sz w:val="24"/>
+              <w:szCs w:val="24"/>
+              <w:u w:val="single"/>
+            </w:rPr>
+            <w:fldChar w:fldCharType="begin"/>
+          </w:r>
+          <w:r>
+            <w:rPr>
+              <w:rFonts w:ascii="Times New Roman" w:eastAsia="Times New Roman" w:hAnsi="Times New Roman"/>
+              <w:color w:val="0563C1"/>
+              <w:sz w:val="24"/>
+              <w:szCs w:val="24"/>
+              <w:u w:val="single"/>
+            </w:rPr>
+            <w:instrText xml:space="preserve"> CITATION AlK \l 1033 </w:instrText>
+          </w:r>
+          <w:r>
+            <w:rPr>
+              <w:rFonts w:ascii="Times New Roman" w:eastAsia="Times New Roman" w:hAnsi="Times New Roman"/>
+              <w:color w:val="0563C1"/>
+              <w:sz w:val="24"/>
+              <w:szCs w:val="24"/>
+              <w:u w:val="single"/>
+            </w:rPr>
+            <w:fldChar w:fldCharType="separate"/>
+          </w:r>
+          <w:r>
+            <w:rPr>
+              <w:rFonts w:ascii="Times New Roman" w:eastAsia="Times New Roman" w:hAnsi="Times New Roman"/>
+              <w:noProof/>
+              <w:color w:val="0563C1"/>
+              <w:sz w:val="24"/>
+              <w:szCs w:val="24"/>
+            </w:rPr>
+            <w:t>(Al Kelley)</w:t>
+          </w:r>
+          <w:r>
+            <w:rPr>
+              <w:rFonts w:ascii="Times New Roman" w:eastAsia="Times New Roman" w:hAnsi="Times New Roman"/>
+              <w:color w:val="0563C1"/>
+              <w:sz w:val="24"/>
+              <w:szCs w:val="24"/>
+              <w:u w:val="single"/>
+            </w:rPr>
+            <w:fldChar w:fldCharType="end"/>
+          </w:r>
+        </w:sdtContent>
+      </w:sdt>
+      <w:r>
+        <w:rPr>
+          <w:rFonts w:ascii="Times New Roman" w:eastAsia="Times New Roman" w:hAnsi="Times New Roman"/>
           <w:color w:val="0563C1"/>
           <w:sz w:val="24"/>
           <w:szCs w:val="24"/>
           <w:u w:val="single"/>
         </w:rPr>
-        <w:t>https://youtu.be/irqbmMNs2Bo?si=-XJ2y39l_6rwHdhs</w:t>
-      </w:r>
-    </w:p>
-    <w:p>
-      <w:pPr>
+        <w:t xml:space="preserve"> “A Book in C”, </w:t>
+      </w:r>
+      <w:r>
+        <w:rPr>
+          <w:rFonts w:ascii="Times New Roman" w:eastAsia="Times New Roman" w:hAnsi="Times New Roman"/>
+          <w:color w:val="0563C1"/>
+          <w:sz w:val="24"/>
+          <w:szCs w:val="24"/>
+          <w:u w:val="single"/>
+        </w:rPr>
+        <w:t>Addison-Wesley Professional</w:t>
+      </w:r>
+      <w:r>
+        <w:rPr>
+          <w:rFonts w:ascii="Times New Roman" w:eastAsia="Times New Roman" w:hAnsi="Times New Roman"/>
+          <w:color w:val="0563C1"/>
+          <w:sz w:val="24"/>
+          <w:szCs w:val="24"/>
+          <w:u w:val="single"/>
+        </w:rPr>
+        <w:t>.</w:t>
+      </w:r>
+    </w:p>
+    <w:p>
+      <w:pPr>
+        <w:pStyle w:val="ListParagraph"/>
         <w:numPr>
-          <w:ilvl w:val="0"/>
-          <w:numId w:val="25"/>
+          <w:ilvl w:val="3"/>
+          <w:numId w:val="28"/>
         </w:numPr>
         <w:tabs>
           <w:tab w:val="left" w:pos="720"/>
         </w:tabs>
         <w:spacing w:line="360" w:lineRule="auto"/>
-        <w:ind w:left="720" w:hanging="360"/>
-        <w:rPr>
-          <w:rFonts w:ascii="Times New Roman" w:eastAsia="Times New Roman" w:hAnsi="Times New Roman" w:cs="Times New Roman"/>
+        <w:ind w:left="-142" w:hanging="284"/>
+        <w:rPr>
+          <w:rFonts w:ascii="Times New Roman" w:eastAsia="Times New Roman" w:hAnsi="Times New Roman"/>
           <w:color w:val="0563C1"/>
           <w:sz w:val="24"/>
           <w:szCs w:val="24"/>
           <w:u w:val="single"/>
         </w:rPr>
       </w:pPr>
-      <w:hyperlink r:id="rId29" w:history="1">
-        <w:r>
-          <w:rPr>
-            <w:rStyle w:val="Hyperlink"/>
-            <w:rFonts w:ascii="Times New Roman" w:eastAsia="Times New Roman" w:hAnsi="Times New Roman" w:cs="Times New Roman"/>
-            <w:sz w:val="24"/>
-            <w:szCs w:val="24"/>
-          </w:rPr>
-          <w:t>www.w3schools.com</w:t>
-        </w:r>
-      </w:hyperlink>
-    </w:p>
-    <w:p>
-      <w:pPr>
+      <w:r>
+        <w:rPr>
+          <w:rFonts w:ascii="Times New Roman" w:eastAsia="Times New Roman" w:hAnsi="Times New Roman"/>
+          <w:color w:val="0563C1"/>
+          <w:sz w:val="24"/>
+          <w:szCs w:val="24"/>
+          <w:u w:val="single"/>
+        </w:rPr>
+        <w:t xml:space="preserve">Yashvant </w:t>
+      </w:r>
+      <w:proofErr w:type="spellStart"/>
+      <w:r>
+        <w:rPr>
+          <w:rFonts w:ascii="Times New Roman" w:eastAsia="Times New Roman" w:hAnsi="Times New Roman"/>
+          <w:color w:val="0563C1"/>
+          <w:sz w:val="24"/>
+          <w:szCs w:val="24"/>
+          <w:u w:val="single"/>
+        </w:rPr>
+        <w:t>Kanetker</w:t>
+      </w:r>
+      <w:proofErr w:type="spellEnd"/>
+      <w:r>
+        <w:rPr>
+          <w:rFonts w:ascii="Times New Roman" w:eastAsia="Times New Roman" w:hAnsi="Times New Roman"/>
+          <w:color w:val="0563C1"/>
+          <w:sz w:val="24"/>
+          <w:szCs w:val="24"/>
+          <w:u w:val="single"/>
+        </w:rPr>
+        <w:t xml:space="preserve"> "Let Us C", BPB Publication.</w:t>
+      </w:r>
+    </w:p>
+    <w:p>
+      <w:pPr>
+        <w:pStyle w:val="ListParagraph"/>
         <w:numPr>
-          <w:ilvl w:val="0"/>
-          <w:numId w:val="25"/>
+          <w:ilvl w:val="3"/>
+          <w:numId w:val="28"/>
         </w:numPr>
         <w:tabs>
           <w:tab w:val="left" w:pos="720"/>
         </w:tabs>
         <w:spacing w:line="360" w:lineRule="auto"/>
-        <w:ind w:left="720" w:hanging="360"/>
-        <w:rPr>
-          <w:rFonts w:ascii="Times New Roman" w:eastAsia="Times New Roman" w:hAnsi="Times New Roman" w:cs="Times New Roman"/>
+        <w:ind w:left="-142" w:hanging="284"/>
+        <w:rPr>
+          <w:rFonts w:ascii="Times New Roman" w:eastAsia="Times New Roman" w:hAnsi="Times New Roman"/>
           <w:color w:val="0563C1"/>
           <w:sz w:val="24"/>
           <w:szCs w:val="24"/>
           <w:u w:val="single"/>
         </w:rPr>
       </w:pPr>
-      <w:hyperlink r:id="rId30" w:history="1">
-        <w:r>
-          <w:rPr>
-            <w:rStyle w:val="Hyperlink"/>
-            <w:rFonts w:ascii="Times New Roman" w:eastAsia="Times New Roman" w:hAnsi="Times New Roman" w:cs="Times New Roman"/>
-            <w:sz w:val="24"/>
-            <w:szCs w:val="24"/>
-          </w:rPr>
-          <w:t>www.sites.google.com/site/completelearning.com</w:t>
-        </w:r>
-      </w:hyperlink>
-    </w:p>
-    <w:p>
-      <w:pPr>
-        <w:numPr>
-          <w:ilvl w:val="0"/>
-          <w:numId w:val="25"/>
-        </w:numPr>
+      <w:proofErr w:type="spellStart"/>
+      <w:r>
+        <w:rPr>
+          <w:rFonts w:ascii="Times New Roman" w:eastAsia="Times New Roman" w:hAnsi="Times New Roman"/>
+          <w:color w:val="0563C1"/>
+          <w:sz w:val="24"/>
+          <w:szCs w:val="24"/>
+          <w:u w:val="single"/>
+        </w:rPr>
+        <w:t>Programiz</w:t>
+      </w:r>
+      <w:proofErr w:type="spellEnd"/>
+      <w:r>
+        <w:rPr>
+          <w:rFonts w:ascii="Times New Roman" w:eastAsia="Times New Roman" w:hAnsi="Times New Roman"/>
+          <w:color w:val="0563C1"/>
+          <w:sz w:val="24"/>
+          <w:szCs w:val="24"/>
+          <w:u w:val="single"/>
+        </w:rPr>
+        <w:t xml:space="preserve">. </w:t>
+      </w:r>
+      <w:proofErr w:type="spellStart"/>
+      <w:r>
+        <w:rPr>
+          <w:rFonts w:ascii="Times New Roman" w:eastAsia="Times New Roman" w:hAnsi="Times New Roman"/>
+          <w:color w:val="0563C1"/>
+          <w:sz w:val="24"/>
+          <w:szCs w:val="24"/>
+          <w:u w:val="single"/>
+        </w:rPr>
+        <w:t>Sanfoundry</w:t>
+      </w:r>
+      <w:proofErr w:type="spellEnd"/>
+      <w:r>
+        <w:rPr>
+          <w:rFonts w:ascii="Times New Roman" w:eastAsia="Times New Roman" w:hAnsi="Times New Roman"/>
+          <w:color w:val="0563C1"/>
+          <w:sz w:val="24"/>
+          <w:szCs w:val="24"/>
+          <w:u w:val="single"/>
+        </w:rPr>
+        <w:t xml:space="preserve"> Technologies Pvt Ltd. 2023. https://www.programiz.com/</w:t>
+      </w:r>
+      <w:r>
+        <w:rPr>
+          <w:rFonts w:ascii="Times New Roman" w:eastAsia="Times New Roman" w:hAnsi="Times New Roman"/>
+          <w:color w:val="0563C1"/>
+          <w:sz w:val="24"/>
+          <w:szCs w:val="24"/>
+          <w:u w:val="single"/>
+        </w:rPr>
+        <w:t>c</w:t>
+      </w:r>
+      <w:r>
+        <w:rPr>
+          <w:rFonts w:ascii="Times New Roman" w:eastAsia="Times New Roman" w:hAnsi="Times New Roman"/>
+          <w:color w:val="0563C1"/>
+          <w:sz w:val="24"/>
+          <w:szCs w:val="24"/>
+          <w:u w:val="single"/>
+        </w:rPr>
+        <w:t>-programming</w:t>
+      </w:r>
+    </w:p>
+    <w:p>
+      <w:pPr>
         <w:tabs>
           <w:tab w:val="left" w:pos="720"/>
         </w:tabs>
         <w:spacing w:line="360" w:lineRule="auto"/>
-        <w:ind w:left="720" w:hanging="360"/>
-        <w:rPr>
-          <w:rFonts w:ascii="Times New Roman" w:eastAsia="Times New Roman" w:hAnsi="Times New Roman" w:cs="Times New Roman"/>
-          <w:color w:val="0563C1"/>
-          <w:sz w:val="24"/>
-          <w:szCs w:val="24"/>
-          <w:u w:val="single"/>
-        </w:rPr>
-      </w:pPr>
-      <w:hyperlink r:id="rId31" w:history="1">
-        <w:r>
-          <w:rPr>
-            <w:rStyle w:val="Hyperlink"/>
-            <w:rFonts w:ascii="Times New Roman" w:eastAsia="Times New Roman" w:hAnsi="Times New Roman" w:cs="Times New Roman"/>
-            <w:sz w:val="24"/>
-            <w:szCs w:val="24"/>
-          </w:rPr>
-          <w:t>www.sourcecodesworld.com</w:t>
-        </w:r>
-      </w:hyperlink>
-    </w:p>
-    <w:p>
-      <w:pPr>
-        <w:numPr>
-          <w:ilvl w:val="0"/>
-          <w:numId w:val="25"/>
-        </w:numPr>
-        <w:tabs>
-          <w:tab w:val="left" w:pos="720"/>
-        </w:tabs>
-        <w:spacing w:line="360" w:lineRule="auto"/>
-        <w:ind w:left="720" w:hanging="360"/>
-        <w:rPr>
-          <w:rFonts w:ascii="Times New Roman" w:eastAsia="Times New Roman" w:hAnsi="Times New Roman" w:cs="Times New Roman"/>
-          <w:color w:val="0563C1"/>
-          <w:sz w:val="24"/>
-          <w:szCs w:val="24"/>
-          <w:u w:val="single"/>
-        </w:rPr>
-      </w:pPr>
-      <w:hyperlink r:id="rId32" w:history="1">
-        <w:r>
-          <w:rPr>
-            <w:rStyle w:val="Hyperlink"/>
-            <w:rFonts w:ascii="Times New Roman" w:eastAsia="Times New Roman" w:hAnsi="Times New Roman" w:cs="Times New Roman"/>
-            <w:sz w:val="24"/>
-            <w:szCs w:val="24"/>
-          </w:rPr>
-          <w:t>www.cprogramming.com</w:t>
-        </w:r>
-      </w:hyperlink>
-    </w:p>
-    <w:p>
-      <w:pPr>
-        <w:numPr>
-          <w:ilvl w:val="0"/>
-          <w:numId w:val="25"/>
-        </w:numPr>
-        <w:tabs>
-          <w:tab w:val="left" w:pos="720"/>
-        </w:tabs>
-        <w:spacing w:line="360" w:lineRule="auto"/>
-        <w:ind w:left="720" w:hanging="360"/>
-        <w:rPr>
-          <w:rFonts w:ascii="Times New Roman" w:eastAsia="Times New Roman" w:hAnsi="Times New Roman" w:cs="Times New Roman"/>
-          <w:color w:val="0563C1"/>
-          <w:sz w:val="24"/>
-          <w:szCs w:val="24"/>
-          <w:u w:val="single"/>
-        </w:rPr>
-      </w:pPr>
-      <w:r>
-        <w:rPr>
-          <w:rFonts w:ascii="Times New Roman" w:eastAsia="Times New Roman" w:hAnsi="Times New Roman" w:cs="Times New Roman"/>
-          <w:color w:val="0563C1"/>
-          <w:sz w:val="24"/>
-          <w:szCs w:val="24"/>
-          <w:u w:val="single"/>
-        </w:rPr>
-        <w:t>WWW.programiz.com</w:t>
-      </w:r>
-    </w:p>
-    <w:p>
-      <w:pPr>
-        <w:tabs>
-          <w:tab w:val="left" w:pos="720"/>
-        </w:tabs>
-        <w:spacing w:line="360" w:lineRule="auto"/>
-        <w:rPr>
-          <w:rFonts w:ascii="Times New Roman" w:eastAsia="Times New Roman" w:hAnsi="Times New Roman" w:cs="Times New Roman"/>
+        <w:ind w:left="-426"/>
+        <w:rPr>
+          <w:rFonts w:ascii="Times New Roman" w:eastAsia="Times New Roman" w:hAnsi="Times New Roman"/>
           <w:color w:val="0563C1"/>
           <w:sz w:val="24"/>
           <w:szCs w:val="24"/>
@@ -24455,6 +24578,77 @@
 </go:gDocsCustomXmlDataStorage>
 </file>
 
+<file path=customXml/item2.xml><?xml version="1.0" encoding="utf-8"?>
+<b:Sources xmlns:b="http://schemas.openxmlformats.org/officeDocument/2006/bibliography" xmlns="http://schemas.openxmlformats.org/officeDocument/2006/bibliography" SelectedStyle="\APASixthEditionOfficeOnline.xsl" StyleName="APA" Version="6">
+  <b:Source>
+    <b:Tag>AlK</b:Tag>
+    <b:SourceType>Book</b:SourceType>
+    <b:Guid>{8094BD75-0B1A-4FED-8ED3-9E99D710FB83}</b:Guid>
+    <b:Author>
+      <b:Author>
+        <b:NameList>
+          <b:Person>
+            <b:Last>Al Kelley</b:Last>
+            <b:First>Ira</b:First>
+            <b:Middle>Pogl</b:Middle>
+          </b:Person>
+        </b:NameList>
+      </b:Author>
+    </b:Author>
+    <b:Title>A Book on C</b:Title>
+    <b:Publisher>Addison-Wesley Professional</b:Publisher>
+    <b:RefOrder>1</b:RefOrder>
+  </b:Source>
+  <b:Source>
+    <b:Tag>Yas16</b:Tag>
+    <b:SourceType>Book</b:SourceType>
+    <b:Guid>{D5A5F7A1-5F7A-4456-96F2-CA422FA53E4A}</b:Guid>
+    <b:Author>
+      <b:Author>
+        <b:NameList>
+          <b:Person>
+            <b:Last>Kanetker</b:Last>
+            <b:First>Yashvant</b:First>
+          </b:Person>
+        </b:NameList>
+      </b:Author>
+    </b:Author>
+    <b:Title>"Let Us C"</b:Title>
+    <b:Year>2016</b:Year>
+    <b:Publisher>BPB Publication.</b:Publisher>
+    <b:RefOrder>4</b:RefOrder>
+  </b:Source>
+  <b:Source>
+    <b:Tag>Pro</b:Tag>
+    <b:SourceType>InternetSite</b:SourceType>
+    <b:Guid>{DAC38DDD-7E9B-49C4-84C2-45DDB36BAE61}</b:Guid>
+    <b:Title>Programiz</b:Title>
+    <b:URL>https://www.programiz.com/c-programming</b:URL>
+    <b:RefOrder>2</b:RefOrder>
+  </b:Source>
+  <b:Source>
+    <b:Tag>San</b:Tag>
+    <b:SourceType>InternetSite</b:SourceType>
+    <b:Guid>{698C5142-DE6F-43FD-8556-72A1069C8EBF}</b:Guid>
+    <b:Author>
+      <b:Author>
+        <b:NameList>
+          <b:Person>
+            <b:Last>Ltd</b:Last>
+            <b:First>Sanfoundry</b:First>
+            <b:Middle>Technologies Pvt</b:Middle>
+          </b:Person>
+        </b:NameList>
+      </b:Author>
+    </b:Author>
+    <b:Title>Programiz</b:Title>
+    <b:InternetSiteTitle>Programiz</b:InternetSiteTitle>
+    <b:URL>https://www.programiz.com/c-programming</b:URL>
+    <b:RefOrder>3</b:RefOrder>
+  </b:Source>
+</b:Sources>
+</file>
+
 <file path=customXml/itemProps1.xml><?xml version="1.0" encoding="utf-8"?>
 <ds:datastoreItem xmlns:ds="http://schemas.openxmlformats.org/officeDocument/2006/customXml" ds:itemID="{11111111-1234-1234-1234-123412341234}">
   <ds:schemaRefs>
@@ -24462,4 +24656,12 @@
     <ds:schemaRef ds:uri="http://schemas.openxmlformats.org/officeDocument/2006/relationships"/>
   </ds:schemaRefs>
 </ds:datastoreItem>
+</file>
+
+<file path=customXml/itemProps2.xml><?xml version="1.0" encoding="utf-8"?>
+<ds:datastoreItem xmlns:ds="http://schemas.openxmlformats.org/officeDocument/2006/customXml" ds:itemID="{CB63371E-F613-467A-AF4F-B062B019E02F}">
+  <ds:schemaRefs>
+    <ds:schemaRef ds:uri="http://schemas.openxmlformats.org/officeDocument/2006/bibliography"/>
+  </ds:schemaRefs>
+</ds:datastoreItem>
 </file>
</xml_diff>